<commit_message>
modificación de: Sistema Multi agente y comandos git
</commit_message>
<xml_diff>
--- a/comandosGit.docx
+++ b/comandosGit.docx
@@ -5,6 +5,29 @@
     <w:p>
       <w:r>
         <w:t>Inicializar el repositorio</w:t>
+      </w:r>
+    </w:p>
+    <w:p>
+      <w:pPr>
+        <w:ind w:left="707"/>
+      </w:pPr>
+      <w:proofErr w:type="gramStart"/>
+      <w:r>
+        <w:t>git</w:t>
+      </w:r>
+      <w:proofErr w:type="gramEnd"/>
+      <w:r>
+        <w:t xml:space="preserve"> </w:t>
+      </w:r>
+      <w:proofErr w:type="spellStart"/>
+      <w:r>
+        <w:t>init</w:t>
+      </w:r>
+      <w:proofErr w:type="spellEnd"/>
+    </w:p>
+    <w:p>
+      <w:r>
+        <w:t>Modificar archivo y ver el estado</w:t>
       </w:r>
     </w:p>
     <w:p>
@@ -19,17 +42,20 @@
       <w:proofErr w:type="spellEnd"/>
       <w:proofErr w:type="gramEnd"/>
       <w:r>
-        <w:t xml:space="preserve"> </w:t>
+        <w:t xml:space="preserve"> status</w:t>
+      </w:r>
+    </w:p>
+    <w:p>
+      <w:r>
+        <w:t>Confirmar los cambios hechos (llamados también “</w:t>
       </w:r>
       <w:proofErr w:type="spellStart"/>
       <w:r>
-        <w:t>init</w:t>
+        <w:t>commit</w:t>
       </w:r>
       <w:proofErr w:type="spellEnd"/>
-    </w:p>
-    <w:p>
-      <w:r>
-        <w:t>Modificar archivo y ver el estado</w:t>
+      <w:r>
+        <w:t>”)</w:t>
       </w:r>
     </w:p>
     <w:p>
@@ -44,20 +70,15 @@
       <w:proofErr w:type="spellEnd"/>
       <w:proofErr w:type="gramEnd"/>
       <w:r>
-        <w:t xml:space="preserve"> status</w:t>
-      </w:r>
-    </w:p>
-    <w:p>
-      <w:r>
-        <w:t>Confirmar los cambios hechos (llamados también “</w:t>
+        <w:t xml:space="preserve"> </w:t>
       </w:r>
       <w:proofErr w:type="spellStart"/>
       <w:r>
-        <w:t>commit</w:t>
+        <w:t>add</w:t>
       </w:r>
       <w:proofErr w:type="spellEnd"/>
       <w:r>
-        <w:t>”)</w:t>
+        <w:t xml:space="preserve"> .</w:t>
       </w:r>
     </w:p>
     <w:p>
@@ -76,17 +97,22 @@
       </w:r>
       <w:proofErr w:type="spellStart"/>
       <w:r>
-        <w:t>add</w:t>
+        <w:t>commit</w:t>
       </w:r>
       <w:proofErr w:type="spellEnd"/>
       <w:r>
-        <w:t xml:space="preserve"> .</w:t>
-      </w:r>
-    </w:p>
-    <w:p>
-      <w:pPr>
-        <w:ind w:left="707"/>
-      </w:pPr>
+        <w:t xml:space="preserve"> –m “comentario”</w:t>
+      </w:r>
+    </w:p>
+    <w:p>
+      <w:r>
+        <w:t>Ver el registro de los cambios confirmados</w:t>
+      </w:r>
+    </w:p>
+    <w:p>
+      <w:r>
+        <w:tab/>
+      </w:r>
       <w:proofErr w:type="spellStart"/>
       <w:proofErr w:type="gramStart"/>
       <w:r>
@@ -95,33 +121,13 @@
       <w:proofErr w:type="spellEnd"/>
       <w:proofErr w:type="gramEnd"/>
       <w:r>
-        <w:t xml:space="preserve"> </w:t>
-      </w:r>
-      <w:proofErr w:type="spellStart"/>
-      <w:r>
-        <w:t>commit</w:t>
-      </w:r>
-      <w:proofErr w:type="spellEnd"/>
-      <w:r>
-        <w:t xml:space="preserve"> –m “comentario”</w:t>
-      </w:r>
-    </w:p>
-    <w:p>
-      <w:r>
-        <w:t>Ver el registro de los cambios confirmados</w:t>
-      </w:r>
-    </w:p>
-    <w:p>
-      <w:r>
-        <w:tab/>
-      </w:r>
-      <w:proofErr w:type="spellStart"/>
-      <w:r>
-        <w:t>git</w:t>
-      </w:r>
-      <w:proofErr w:type="spellEnd"/>
-      <w:r>
         <w:t xml:space="preserve"> log</w:t>
+      </w:r>
+    </w:p>
+    <w:p/>
+    <w:p>
+      <w:r>
+        <w:t>mas..</w:t>
       </w:r>
       <w:bookmarkStart w:id="0" w:name="_GoBack"/>
       <w:bookmarkEnd w:id="0"/>

</xml_diff>

<commit_message>
comandos de branches agregados a comandos Git
</commit_message>
<xml_diff>
--- a/comandosGit.docx
+++ b/comandosGit.docx
@@ -11,10 +11,12 @@
       <w:pPr>
         <w:ind w:left="707"/>
       </w:pPr>
+      <w:proofErr w:type="spellStart"/>
       <w:proofErr w:type="gramStart"/>
       <w:r>
         <w:t>git</w:t>
       </w:r>
+      <w:proofErr w:type="spellEnd"/>
       <w:proofErr w:type="gramEnd"/>
       <w:r>
         <w:t xml:space="preserve"> </w:t>
@@ -126,12 +128,97 @@
     </w:p>
     <w:p/>
     <w:p>
-      <w:r>
-        <w:t>mas..</w:t>
+      <w:proofErr w:type="spellStart"/>
+      <w:r>
+        <w:t>Branches</w:t>
+      </w:r>
+      <w:proofErr w:type="spellEnd"/>
+    </w:p>
+    <w:p>
+      <w:r>
+        <w:t xml:space="preserve">Creación de </w:t>
+      </w:r>
+      <w:proofErr w:type="spellStart"/>
+      <w:r>
+        <w:t>Branches</w:t>
+      </w:r>
+      <w:proofErr w:type="spellEnd"/>
+      <w:r>
+        <w:t xml:space="preserve"> (ramas)</w:t>
+      </w:r>
+    </w:p>
+    <w:p>
+      <w:proofErr w:type="spellStart"/>
+      <w:r>
+        <w:t>Branch</w:t>
+      </w:r>
+      <w:proofErr w:type="spellEnd"/>
+      <w:r>
+        <w:t xml:space="preserve"> (Rama): Es una copia del proyecto, bajo el control de versiones, de forma que los cambios realizados en esta rama no afecten al resto del proyecto y viceversa</w:t>
+      </w:r>
+    </w:p>
+    <w:p>
+      <w:pPr>
+        <w:ind w:left="707"/>
+      </w:pPr>
+      <w:proofErr w:type="spellStart"/>
+      <w:proofErr w:type="gramStart"/>
+      <w:r>
+        <w:t>git</w:t>
+      </w:r>
+      <w:proofErr w:type="spellEnd"/>
+      <w:proofErr w:type="gramEnd"/>
+      <w:r>
+        <w:t xml:space="preserve"> </w:t>
+      </w:r>
+      <w:proofErr w:type="spellStart"/>
+      <w:r>
+        <w:t>branch</w:t>
+      </w:r>
+      <w:proofErr w:type="spellEnd"/>
+      <w:r>
+        <w:t xml:space="preserve"> </w:t>
+      </w:r>
+      <w:proofErr w:type="spellStart"/>
+      <w:r>
+        <w:t>nombre_branche</w:t>
+      </w:r>
+      <w:proofErr w:type="spellEnd"/>
+    </w:p>
+    <w:p>
+      <w:r>
+        <w:t xml:space="preserve">Navegación sobre los </w:t>
+      </w:r>
+      <w:proofErr w:type="spellStart"/>
+      <w:r>
+        <w:t>branches</w:t>
+      </w:r>
+      <w:proofErr w:type="spellEnd"/>
+    </w:p>
+    <w:p>
+      <w:r>
+        <w:tab/>
+      </w:r>
+      <w:proofErr w:type="spellStart"/>
+      <w:r>
+        <w:t>git</w:t>
+      </w:r>
+      <w:proofErr w:type="spellEnd"/>
+      <w:r>
+        <w:t xml:space="preserve"> </w:t>
+      </w:r>
+      <w:proofErr w:type="spellStart"/>
+      <w:r>
+        <w:t>checkout</w:t>
+      </w:r>
+      <w:proofErr w:type="spellEnd"/>
+      <w:r>
+        <w:t xml:space="preserve"> nombre_branche</w:t>
       </w:r>
       <w:bookmarkStart w:id="0" w:name="_GoBack"/>
       <w:bookmarkEnd w:id="0"/>
     </w:p>
+    <w:p/>
     <w:sectPr>
       <w:pgSz w:w="12240" w:h="15840"/>
       <w:pgMar w:top="1417" w:right="1701" w:bottom="1417" w:left="1701" w:header="708" w:footer="708" w:gutter="0"/>

</xml_diff>